<commit_message>
Added placeholder values for List of Figures
</commit_message>
<xml_diff>
--- a/OLD Capstone Files/List of Figures.docx
+++ b/OLD Capstone Files/List of Figures.docx
@@ -86,7 +86,7 @@
           </mc:Choice>
           <mc:Fallback>
             <w:pict>
-              <v:rect w14:anchorId="174852B0" id="Rectangle 9" o:spid="_x0000_s1026" style="position:absolute;margin-left:304.5pt;margin-top:-29.95pt;width:136.8pt;height:14.4pt;z-index:251659264;visibility:visible;mso-wrap-style:square;mso-width-percent:0;mso-height-percent:0;mso-wrap-distance-left:9pt;mso-wrap-distance-top:0;mso-wrap-distance-right:9pt;mso-wrap-distance-bottom:0;mso-position-horizontal:absolute;mso-position-horizontal-relative:text;mso-position-vertical:absolute;mso-position-vertical-relative:text;mso-width-percent:0;mso-height-percent:0;mso-width-relative:margin;mso-height-relative:margin;v-text-anchor:middle" o:gfxdata="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" fillcolor="white [3212]" strokecolor="white [3212]" strokeweight="2pt"/>
+              <v:rect w14:anchorId="1BFE2EB0" id="Rectangle 9" o:spid="_x0000_s1026" style="position:absolute;margin-left:304.5pt;margin-top:-29.95pt;width:136.8pt;height:14.4pt;z-index:251659264;visibility:visible;mso-wrap-style:square;mso-width-percent:0;mso-height-percent:0;mso-wrap-distance-left:9pt;mso-wrap-distance-top:0;mso-wrap-distance-right:9pt;mso-wrap-distance-bottom:0;mso-position-horizontal:absolute;mso-position-horizontal-relative:text;mso-position-vertical:absolute;mso-position-vertical-relative:text;mso-width-percent:0;mso-height-percent:0;mso-width-relative:margin;mso-height-relative:margin;v-text-anchor:middle" o:gfxdata="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" fillcolor="white [3212]" strokecolor="white [3212]" strokeweight="2pt"/>
             </w:pict>
           </mc:Fallback>
         </mc:AlternateContent>
@@ -731,6 +731,100 @@
         <w:spacing w:line="480" w:lineRule="auto"/>
         <w:ind w:firstLine="360"/>
         <w:rPr>
+          <w:noProof/>
+        </w:rPr>
+      </w:pPr>
+      <w:hyperlink r:id="rId15" w:anchor="_Toc105261433" w:history="1">
+        <w:r>
+          <w:rPr>
+            <w:rStyle w:val="Hyperlink"/>
+            <w:rFonts w:cs="Courier New"/>
+            <w:noProof/>
+          </w:rPr>
+          <w:t>7</w:t>
+        </w:r>
+        <w:r>
+          <w:rPr>
+            <w:rStyle w:val="Hyperlink"/>
+            <w:rFonts w:cs="Courier New"/>
+            <w:noProof/>
+          </w:rPr>
+          <w:t xml:space="preserve">     </w:t>
+        </w:r>
+        <w:r>
+          <w:rPr>
+            <w:rStyle w:val="Hyperlink"/>
+            <w:rFonts w:cs="Courier New"/>
+            <w:noProof/>
+          </w:rPr>
+          <w:t>Full-screen Map</w:t>
+        </w:r>
+        <w:r>
+          <w:rPr>
+            <w:noProof/>
+            <w:webHidden/>
+          </w:rPr>
+          <w:tab/>
+        </w:r>
+        <w:r>
+          <w:rPr>
+            <w:noProof/>
+            <w:webHidden/>
+          </w:rPr>
+          <w:fldChar w:fldCharType="begin"/>
+        </w:r>
+        <w:r>
+          <w:rPr>
+            <w:noProof/>
+            <w:webHidden/>
+          </w:rPr>
+          <w:instrText xml:space="preserve"> PAGEREF _Toc105261433 \h </w:instrText>
+        </w:r>
+        <w:r>
+          <w:rPr>
+            <w:noProof/>
+            <w:webHidden/>
+          </w:rPr>
+        </w:r>
+        <w:r>
+          <w:rPr>
+            <w:noProof/>
+            <w:webHidden/>
+          </w:rPr>
+          <w:fldChar w:fldCharType="separate"/>
+        </w:r>
+        <w:r>
+          <w:rPr>
+            <w:noProof/>
+            <w:webHidden/>
+          </w:rPr>
+          <w:t>4</w:t>
+        </w:r>
+        <w:r>
+          <w:rPr>
+            <w:noProof/>
+            <w:webHidden/>
+          </w:rPr>
+          <w:t>5</w:t>
+        </w:r>
+        <w:r>
+          <w:rPr>
+            <w:noProof/>
+            <w:webHidden/>
+          </w:rPr>
+          <w:fldChar w:fldCharType="end"/>
+        </w:r>
+      </w:hyperlink>
+    </w:p>
+    <w:p>
+      <w:pPr>
+        <w:pStyle w:val="TableofFigures"/>
+        <w:tabs>
+          <w:tab w:val="right" w:leader="dot" w:pos="8370"/>
+        </w:tabs>
+        <w:spacing w:line="480" w:lineRule="auto"/>
+        <w:ind w:firstLine="360"/>
+        <w:rPr>
           <w:rFonts w:asciiTheme="minorHAnsi" w:eastAsiaTheme="minorEastAsia" w:hAnsiTheme="minorHAnsi" w:cstheme="minorBidi"/>
           <w:noProof/>
           <w:sz w:val="22"/>
@@ -738,14 +832,14 @@
           <w:lang w:val="en-PH" w:eastAsia="en-PH"/>
         </w:rPr>
       </w:pPr>
-      <w:hyperlink r:id="rId15" w:anchor="_Toc105261433" w:history="1">
-        <w:r>
-          <w:rPr>
-            <w:rStyle w:val="Hyperlink"/>
-            <w:rFonts w:cs="Courier New"/>
-            <w:noProof/>
-          </w:rPr>
-          <w:t>7</w:t>
+      <w:hyperlink r:id="rId16" w:anchor="_Toc105261432" w:history="1">
+        <w:r>
+          <w:rPr>
+            <w:rStyle w:val="Hyperlink"/>
+            <w:rFonts w:cs="Courier New"/>
+            <w:noProof/>
+          </w:rPr>
+          <w:t>8</w:t>
         </w:r>
         <w:r>
           <w:rPr>
@@ -761,7 +855,7 @@
             <w:rFonts w:cs="Courier New"/>
             <w:noProof/>
           </w:rPr>
-          <w:t>Full-screen Map</w:t>
+          <w:t>&lt;Add description&gt;</w:t>
         </w:r>
         <w:r>
           <w:rPr>
@@ -782,7 +876,7 @@
             <w:noProof/>
             <w:webHidden/>
           </w:rPr>
-          <w:instrText xml:space="preserve"> PAGEREF _Toc105261433 \h </w:instrText>
+          <w:instrText xml:space="preserve"> PAGEREF _Toc105261432 \h </w:instrText>
         </w:r>
         <w:r>
           <w:rPr>
@@ -802,14 +896,7 @@
             <w:noProof/>
             <w:webHidden/>
           </w:rPr>
-          <w:t>4</w:t>
-        </w:r>
-        <w:r>
-          <w:rPr>
-            <w:noProof/>
-            <w:webHidden/>
-          </w:rPr>
-          <w:t>5</w:t>
+          <w:t>45</w:t>
         </w:r>
         <w:r>
           <w:rPr>
@@ -819,6 +906,374 @@
           <w:fldChar w:fldCharType="end"/>
         </w:r>
       </w:hyperlink>
+    </w:p>
+    <w:p>
+      <w:pPr>
+        <w:pStyle w:val="TableofFigures"/>
+        <w:tabs>
+          <w:tab w:val="right" w:leader="dot" w:pos="8370"/>
+        </w:tabs>
+        <w:spacing w:line="480" w:lineRule="auto"/>
+        <w:ind w:firstLine="360"/>
+        <w:rPr>
+          <w:noProof/>
+        </w:rPr>
+      </w:pPr>
+      <w:hyperlink r:id="rId17" w:anchor="_Toc105261432" w:history="1">
+        <w:r>
+          <w:rPr>
+            <w:rStyle w:val="Hyperlink"/>
+            <w:rFonts w:cs="Courier New"/>
+            <w:noProof/>
+          </w:rPr>
+          <w:t>8</w:t>
+        </w:r>
+        <w:r>
+          <w:rPr>
+            <w:rStyle w:val="Hyperlink"/>
+            <w:rFonts w:cs="Courier New"/>
+            <w:noProof/>
+          </w:rPr>
+          <w:t xml:space="preserve">     </w:t>
+        </w:r>
+        <w:r>
+          <w:rPr>
+            <w:rStyle w:val="Hyperlink"/>
+            <w:rFonts w:cs="Courier New"/>
+            <w:noProof/>
+          </w:rPr>
+          <w:t>&lt;Add description&gt;</w:t>
+        </w:r>
+        <w:r>
+          <w:rPr>
+            <w:noProof/>
+            <w:webHidden/>
+          </w:rPr>
+          <w:tab/>
+        </w:r>
+        <w:r>
+          <w:rPr>
+            <w:noProof/>
+            <w:webHidden/>
+          </w:rPr>
+          <w:fldChar w:fldCharType="begin"/>
+        </w:r>
+        <w:r>
+          <w:rPr>
+            <w:noProof/>
+            <w:webHidden/>
+          </w:rPr>
+          <w:instrText xml:space="preserve"> PAGEREF _Toc105261432 \h </w:instrText>
+        </w:r>
+        <w:r>
+          <w:rPr>
+            <w:noProof/>
+            <w:webHidden/>
+          </w:rPr>
+        </w:r>
+        <w:r>
+          <w:rPr>
+            <w:noProof/>
+            <w:webHidden/>
+          </w:rPr>
+          <w:fldChar w:fldCharType="separate"/>
+        </w:r>
+        <w:r>
+          <w:rPr>
+            <w:noProof/>
+            <w:webHidden/>
+          </w:rPr>
+          <w:t>45</w:t>
+        </w:r>
+        <w:r>
+          <w:rPr>
+            <w:noProof/>
+            <w:webHidden/>
+          </w:rPr>
+          <w:fldChar w:fldCharType="end"/>
+        </w:r>
+      </w:hyperlink>
+    </w:p>
+    <w:p>
+      <w:pPr>
+        <w:pStyle w:val="TableofFigures"/>
+        <w:tabs>
+          <w:tab w:val="right" w:leader="dot" w:pos="8370"/>
+        </w:tabs>
+        <w:spacing w:line="480" w:lineRule="auto"/>
+        <w:ind w:firstLine="360"/>
+        <w:rPr>
+          <w:rFonts w:asciiTheme="minorHAnsi" w:eastAsiaTheme="minorEastAsia" w:hAnsiTheme="minorHAnsi" w:cstheme="minorBidi"/>
+          <w:noProof/>
+          <w:sz w:val="22"/>
+          <w:szCs w:val="22"/>
+          <w:lang w:val="en-PH" w:eastAsia="en-PH"/>
+        </w:rPr>
+      </w:pPr>
+      <w:hyperlink r:id="rId18" w:anchor="_Toc105261432" w:history="1">
+        <w:r>
+          <w:rPr>
+            <w:rStyle w:val="Hyperlink"/>
+            <w:rFonts w:cs="Courier New"/>
+            <w:noProof/>
+          </w:rPr>
+          <w:t>8</w:t>
+        </w:r>
+        <w:r>
+          <w:rPr>
+            <w:rStyle w:val="Hyperlink"/>
+            <w:rFonts w:cs="Courier New"/>
+            <w:noProof/>
+          </w:rPr>
+          <w:t xml:space="preserve">     </w:t>
+        </w:r>
+        <w:r>
+          <w:rPr>
+            <w:rStyle w:val="Hyperlink"/>
+            <w:rFonts w:cs="Courier New"/>
+            <w:noProof/>
+          </w:rPr>
+          <w:t>&lt;Add description&gt;</w:t>
+        </w:r>
+        <w:r>
+          <w:rPr>
+            <w:noProof/>
+            <w:webHidden/>
+          </w:rPr>
+          <w:tab/>
+        </w:r>
+        <w:r>
+          <w:rPr>
+            <w:noProof/>
+            <w:webHidden/>
+          </w:rPr>
+          <w:fldChar w:fldCharType="begin"/>
+        </w:r>
+        <w:r>
+          <w:rPr>
+            <w:noProof/>
+            <w:webHidden/>
+          </w:rPr>
+          <w:instrText xml:space="preserve"> PAGEREF _Toc105261432 \h </w:instrText>
+        </w:r>
+        <w:r>
+          <w:rPr>
+            <w:noProof/>
+            <w:webHidden/>
+          </w:rPr>
+        </w:r>
+        <w:r>
+          <w:rPr>
+            <w:noProof/>
+            <w:webHidden/>
+          </w:rPr>
+          <w:fldChar w:fldCharType="separate"/>
+        </w:r>
+        <w:r>
+          <w:rPr>
+            <w:noProof/>
+            <w:webHidden/>
+          </w:rPr>
+          <w:t>45</w:t>
+        </w:r>
+        <w:r>
+          <w:rPr>
+            <w:noProof/>
+            <w:webHidden/>
+          </w:rPr>
+          <w:fldChar w:fldCharType="end"/>
+        </w:r>
+      </w:hyperlink>
+    </w:p>
+    <w:p>
+      <w:pPr>
+        <w:pStyle w:val="TableofFigures"/>
+        <w:tabs>
+          <w:tab w:val="right" w:leader="dot" w:pos="8370"/>
+        </w:tabs>
+        <w:spacing w:line="480" w:lineRule="auto"/>
+        <w:ind w:firstLine="360"/>
+        <w:rPr>
+          <w:rFonts w:asciiTheme="minorHAnsi" w:eastAsiaTheme="minorEastAsia" w:hAnsiTheme="minorHAnsi" w:cstheme="minorBidi"/>
+          <w:noProof/>
+          <w:sz w:val="22"/>
+          <w:szCs w:val="22"/>
+          <w:lang w:val="en-PH" w:eastAsia="en-PH"/>
+        </w:rPr>
+      </w:pPr>
+      <w:hyperlink r:id="rId19" w:anchor="_Toc105261432" w:history="1">
+        <w:r>
+          <w:rPr>
+            <w:rStyle w:val="Hyperlink"/>
+            <w:rFonts w:cs="Courier New"/>
+            <w:noProof/>
+          </w:rPr>
+          <w:t>8</w:t>
+        </w:r>
+        <w:r>
+          <w:rPr>
+            <w:rStyle w:val="Hyperlink"/>
+            <w:rFonts w:cs="Courier New"/>
+            <w:noProof/>
+          </w:rPr>
+          <w:t xml:space="preserve">     </w:t>
+        </w:r>
+        <w:r>
+          <w:rPr>
+            <w:rStyle w:val="Hyperlink"/>
+            <w:rFonts w:cs="Courier New"/>
+            <w:noProof/>
+          </w:rPr>
+          <w:t>&lt;Add description&gt;</w:t>
+        </w:r>
+        <w:r>
+          <w:rPr>
+            <w:noProof/>
+            <w:webHidden/>
+          </w:rPr>
+          <w:tab/>
+        </w:r>
+        <w:r>
+          <w:rPr>
+            <w:noProof/>
+            <w:webHidden/>
+          </w:rPr>
+          <w:fldChar w:fldCharType="begin"/>
+        </w:r>
+        <w:r>
+          <w:rPr>
+            <w:noProof/>
+            <w:webHidden/>
+          </w:rPr>
+          <w:instrText xml:space="preserve"> PAGEREF _Toc105261432 \h </w:instrText>
+        </w:r>
+        <w:r>
+          <w:rPr>
+            <w:noProof/>
+            <w:webHidden/>
+          </w:rPr>
+        </w:r>
+        <w:r>
+          <w:rPr>
+            <w:noProof/>
+            <w:webHidden/>
+          </w:rPr>
+          <w:fldChar w:fldCharType="separate"/>
+        </w:r>
+        <w:r>
+          <w:rPr>
+            <w:noProof/>
+            <w:webHidden/>
+          </w:rPr>
+          <w:t>45</w:t>
+        </w:r>
+        <w:r>
+          <w:rPr>
+            <w:noProof/>
+            <w:webHidden/>
+          </w:rPr>
+          <w:fldChar w:fldCharType="end"/>
+        </w:r>
+      </w:hyperlink>
+    </w:p>
+    <w:p>
+      <w:pPr>
+        <w:pStyle w:val="TableofFigures"/>
+        <w:tabs>
+          <w:tab w:val="right" w:leader="dot" w:pos="8370"/>
+        </w:tabs>
+        <w:spacing w:line="480" w:lineRule="auto"/>
+        <w:ind w:firstLine="360"/>
+        <w:rPr>
+          <w:rFonts w:asciiTheme="minorHAnsi" w:eastAsiaTheme="minorEastAsia" w:hAnsiTheme="minorHAnsi" w:cstheme="minorBidi"/>
+          <w:noProof/>
+          <w:sz w:val="22"/>
+          <w:szCs w:val="22"/>
+          <w:lang w:val="en-PH" w:eastAsia="en-PH"/>
+        </w:rPr>
+      </w:pPr>
+      <w:hyperlink r:id="rId20" w:anchor="_Toc105261432" w:history="1">
+        <w:r>
+          <w:rPr>
+            <w:rStyle w:val="Hyperlink"/>
+            <w:rFonts w:cs="Courier New"/>
+            <w:noProof/>
+          </w:rPr>
+          <w:t>8</w:t>
+        </w:r>
+        <w:r>
+          <w:rPr>
+            <w:rStyle w:val="Hyperlink"/>
+            <w:rFonts w:cs="Courier New"/>
+            <w:noProof/>
+          </w:rPr>
+          <w:t xml:space="preserve">     </w:t>
+        </w:r>
+        <w:r>
+          <w:rPr>
+            <w:rStyle w:val="Hyperlink"/>
+            <w:rFonts w:cs="Courier New"/>
+            <w:noProof/>
+          </w:rPr>
+          <w:t>&lt;Add description&gt;</w:t>
+        </w:r>
+        <w:r>
+          <w:rPr>
+            <w:noProof/>
+            <w:webHidden/>
+          </w:rPr>
+          <w:tab/>
+        </w:r>
+        <w:r>
+          <w:rPr>
+            <w:noProof/>
+            <w:webHidden/>
+          </w:rPr>
+          <w:fldChar w:fldCharType="begin"/>
+        </w:r>
+        <w:r>
+          <w:rPr>
+            <w:noProof/>
+            <w:webHidden/>
+          </w:rPr>
+          <w:instrText xml:space="preserve"> PAGEREF _Toc105261432 \h </w:instrText>
+        </w:r>
+        <w:r>
+          <w:rPr>
+            <w:noProof/>
+            <w:webHidden/>
+          </w:rPr>
+        </w:r>
+        <w:r>
+          <w:rPr>
+            <w:noProof/>
+            <w:webHidden/>
+          </w:rPr>
+          <w:fldChar w:fldCharType="separate"/>
+        </w:r>
+        <w:r>
+          <w:rPr>
+            <w:noProof/>
+            <w:webHidden/>
+          </w:rPr>
+          <w:t>45</w:t>
+        </w:r>
+        <w:r>
+          <w:rPr>
+            <w:noProof/>
+            <w:webHidden/>
+          </w:rPr>
+          <w:fldChar w:fldCharType="end"/>
+        </w:r>
+      </w:hyperlink>
+    </w:p>
+    <w:p>
+      <w:pPr>
+        <w:rPr>
+          <w:rFonts w:eastAsiaTheme="minorEastAsia"/>
+          <w:lang w:val="en-PH" w:eastAsia="en-PH"/>
+        </w:rPr>
+      </w:pPr>
     </w:p>
     <w:p>
       <w:pPr>
@@ -853,8 +1308,8 @@
       </w:pPr>
     </w:p>
     <w:sectPr>
-      <w:headerReference w:type="default" r:id="rId16"/>
-      <w:footerReference w:type="default" r:id="rId17"/>
+      <w:headerReference w:type="default" r:id="rId21"/>
+      <w:footerReference w:type="default" r:id="rId22"/>
       <w:pgSz w:w="12240" w:h="15840"/>
       <w:pgMar w:top="1440" w:right="1440" w:bottom="1440" w:left="2160" w:header="720" w:footer="720" w:gutter="0"/>
       <w:pgNumType w:start="4"/>
@@ -957,7 +1412,7 @@
         </mc:Choice>
         <mc:Fallback>
           <w:pict>
-            <v:line w14:anchorId="1ACB5B2D" id="Straight Connector 3" o:spid="_x0000_s1026" style="position:absolute;z-index:-251720704;visibility:visible;mso-wrap-style:square;mso-width-percent:0;mso-wrap-distance-left:9pt;mso-wrap-distance-top:0;mso-wrap-distance-right:9pt;mso-wrap-distance-bottom:0;mso-position-horizontal:absolute;mso-position-horizontal-relative:text;mso-position-vertical:absolute;mso-position-vertical-relative:text;mso-width-percent:0;mso-width-relative:margin" from="-.1pt,-13.5pt" to="431.9pt,-13.5pt" o:gfxdata="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" strokecolor="#0070c0" strokeweight="2.5pt"/>
+            <v:line w14:anchorId="2C915EAB" id="Straight Connector 3" o:spid="_x0000_s1026" style="position:absolute;z-index:-251720704;visibility:visible;mso-wrap-style:square;mso-width-percent:0;mso-wrap-distance-left:9pt;mso-wrap-distance-top:0;mso-wrap-distance-right:9pt;mso-wrap-distance-bottom:0;mso-position-horizontal:absolute;mso-position-horizontal-relative:text;mso-position-vertical:absolute;mso-position-vertical-relative:text;mso-width-percent:0;mso-width-relative:margin" from="-.1pt,-13.5pt" to="431.9pt,-13.5pt" o:gfxdata="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" strokecolor="#0070c0" strokeweight="2.5pt"/>
           </w:pict>
         </mc:Fallback>
       </mc:AlternateContent>
@@ -2710,12 +3165,9 @@
 </file>
 
 <file path=customXml/item1.xml><?xml version="1.0" encoding="utf-8"?>
-<?mso-contentType ?>
-<FormTemplates xmlns="http://schemas.microsoft.com/sharepoint/v3/contenttype/forms">
-  <Display>DocumentLibraryForm</Display>
-  <Edit>DocumentLibraryForm</Edit>
-  <New>DocumentLibraryForm</New>
-</FormTemplates>
+<p:properties xmlns:p="http://schemas.microsoft.com/office/2006/metadata/properties" xmlns:xsi="http://www.w3.org/2001/XMLSchema-instance" xmlns:pc="http://schemas.microsoft.com/office/infopath/2007/PartnerControls">
+  <documentManagement/>
+</p:properties>
 </file>
 
 <file path=customXml/item2.xml><?xml version="1.0" encoding="utf-8"?>
@@ -2851,15 +3303,19 @@
 </file>
 
 <file path=customXml/item3.xml><?xml version="1.0" encoding="utf-8"?>
-<p:properties xmlns:p="http://schemas.microsoft.com/office/2006/metadata/properties" xmlns:xsi="http://www.w3.org/2001/XMLSchema-instance" xmlns:pc="http://schemas.microsoft.com/office/infopath/2007/PartnerControls">
-  <documentManagement/>
-</p:properties>
+<?mso-contentType ?>
+<FormTemplates xmlns="http://schemas.microsoft.com/sharepoint/v3/contenttype/forms">
+  <Display>DocumentLibraryForm</Display>
+  <Edit>DocumentLibraryForm</Edit>
+  <New>DocumentLibraryForm</New>
+</FormTemplates>
 </file>
 
 <file path=customXml/itemProps1.xml><?xml version="1.0" encoding="utf-8"?>
-<ds:datastoreItem xmlns:ds="http://schemas.openxmlformats.org/officeDocument/2006/customXml" ds:itemID="{DD3D0860-8555-49A7-B07E-60EBEFDB31F0}">
+<ds:datastoreItem xmlns:ds="http://schemas.openxmlformats.org/officeDocument/2006/customXml" ds:itemID="{8C3E9358-2566-4857-AF63-72D815838230}">
   <ds:schemaRefs>
-    <ds:schemaRef ds:uri="http://schemas.microsoft.com/sharepoint/v3/contenttype/forms"/>
+    <ds:schemaRef ds:uri="http://schemas.microsoft.com/office/2006/metadata/properties"/>
+    <ds:schemaRef ds:uri="http://schemas.microsoft.com/office/infopath/2007/PartnerControls"/>
   </ds:schemaRefs>
 </ds:datastoreItem>
 </file>
@@ -2883,10 +3339,9 @@
 </file>
 
 <file path=customXml/itemProps3.xml><?xml version="1.0" encoding="utf-8"?>
-<ds:datastoreItem xmlns:ds="http://schemas.openxmlformats.org/officeDocument/2006/customXml" ds:itemID="{8C3E9358-2566-4857-AF63-72D815838230}">
+<ds:datastoreItem xmlns:ds="http://schemas.openxmlformats.org/officeDocument/2006/customXml" ds:itemID="{DD3D0860-8555-49A7-B07E-60EBEFDB31F0}">
   <ds:schemaRefs>
-    <ds:schemaRef ds:uri="http://schemas.microsoft.com/office/2006/metadata/properties"/>
-    <ds:schemaRef ds:uri="http://schemas.microsoft.com/office/infopath/2007/PartnerControls"/>
+    <ds:schemaRef ds:uri="http://schemas.microsoft.com/sharepoint/v3/contenttype/forms"/>
   </ds:schemaRefs>
 </ds:datastoreItem>
 </file>
</xml_diff>